<commit_message>
preparing to make maps lighter
</commit_message>
<xml_diff>
--- a/Записи/Предложения по оптимизации.docx
+++ b/Записи/Предложения по оптимизации.docx
@@ -52,7 +52,23 @@
           <w:sz w:val="24"/>
           <w:szCs w:val="24"/>
         </w:rPr>
-        <w:t>жно складываться впечатление, что его обманывают дешёвыми способами. То есть будет некая область вокруг игрока, и если сложные враги находятся за этой областью, то они упрощаются как только можно… в противном случае включается их полные версии.</w:t>
+        <w:t xml:space="preserve">жно складываться впечатление, что его обманывают дешёвыми способами. То есть будет некая область вокруг игрока, и если сложные враги находятся за этой областью, то они </w:t>
+      </w:r>
+      <w:proofErr w:type="gramStart"/>
+      <w:r>
+        <w:rPr>
+          <w:sz w:val="24"/>
+          <w:szCs w:val="24"/>
+        </w:rPr>
+        <w:t>упрощаются</w:t>
+      </w:r>
+      <w:proofErr w:type="gramEnd"/>
+      <w:r>
+        <w:rPr>
+          <w:sz w:val="24"/>
+          <w:szCs w:val="24"/>
+        </w:rPr>
+        <w:t xml:space="preserve"> как только можно… в противном случае включается их полные версии.</w:t>
       </w:r>
     </w:p>
     <w:p>
@@ -83,6 +99,13 @@
           <w:szCs w:val="24"/>
         </w:rPr>
         <w:t xml:space="preserve"> Гораздо целесообразнее сделать одну область поиска вокруг главного героя, которая будет учитывать, в какой версии (оптимизированной или полноценной) выставлять сложные объекты.</w:t>
+      </w:r>
+      <w:r>
+        <w:rPr>
+          <w:sz w:val="24"/>
+          <w:szCs w:val="24"/>
+        </w:rPr>
+        <w:t xml:space="preserve"> (Сделано)</w:t>
       </w:r>
     </w:p>
     <w:p>
@@ -102,7 +125,23 @@
           <w:sz w:val="24"/>
           <w:szCs w:val="24"/>
         </w:rPr>
-        <w:t>Пусть поиск навигационной ячейки введётся не втупую, а с помощью словарей.</w:t>
+        <w:t xml:space="preserve">Пусть поиск навигационной ячейки введётся не </w:t>
+      </w:r>
+      <w:proofErr w:type="spellStart"/>
+      <w:r>
+        <w:rPr>
+          <w:sz w:val="24"/>
+          <w:szCs w:val="24"/>
+        </w:rPr>
+        <w:t>втупую</w:t>
+      </w:r>
+      <w:proofErr w:type="spellEnd"/>
+      <w:r>
+        <w:rPr>
+          <w:sz w:val="24"/>
+          <w:szCs w:val="24"/>
+        </w:rPr>
+        <w:t>, а с помощью словарей.</w:t>
       </w:r>
       <w:r>
         <w:rPr>
@@ -118,8 +157,28 @@
         </w:rPr>
         <w:t>Если персонаж находится рядом с ячейкой (на расстоянии больше размера клетки, но меньше удвоенного размера), то она должна выводится, вместо ошибки.</w:t>
       </w:r>
-      <w:bookmarkStart w:id="0" w:name="_GoBack"/>
-      <w:bookmarkEnd w:id="0"/>
+      <w:r>
+        <w:rPr>
+          <w:sz w:val="24"/>
+          <w:szCs w:val="24"/>
+        </w:rPr>
+        <w:t xml:space="preserve"> </w:t>
+      </w:r>
+      <w:r>
+        <w:rPr>
+          <w:sz w:val="24"/>
+          <w:szCs w:val="24"/>
+          <w:lang w:val="en-US"/>
+        </w:rPr>
+        <w:t>(</w:t>
+      </w:r>
+      <w:r>
+        <w:rPr>
+          <w:sz w:val="24"/>
+          <w:szCs w:val="24"/>
+        </w:rPr>
+        <w:t>Сделано)</w:t>
+      </w:r>
     </w:p>
     <w:p>
       <w:pPr>
@@ -138,7 +197,39 @@
           <w:sz w:val="24"/>
           <w:szCs w:val="24"/>
         </w:rPr>
-        <w:t>Ввести максимум монстров, находящихся на одном экране. Пусть условно это будет 8. Вводим для того, чтобы игра не тупила при большом кол-ве монстров на одном экране. Если игрока преследует больше монстров, то те, что не влезли в эту 8 будут находиться в своей оптимизированной форме и ожидать, когда это число уменьшится.</w:t>
+        <w:t>Ввести максимум монстров, находящихся на одном экране. Пусть условно это будет 8. Вводим для того, чтобы игра не тупила при большом кол-ве монстров на одном экране. Если игрока преследует больше монстров, то те, что не влезли в эт</w:t>
+      </w:r>
+      <w:bookmarkStart w:id="0" w:name="_GoBack"/>
+      <w:bookmarkEnd w:id="0"/>
+      <w:r>
+        <w:rPr>
+          <w:sz w:val="24"/>
+          <w:szCs w:val="24"/>
+        </w:rPr>
+        <w:t xml:space="preserve">у 8 будут находиться в своей оптимизированной форме и ожидать, когда это число </w:t>
+      </w:r>
+      <w:proofErr w:type="gramStart"/>
+      <w:r>
+        <w:rPr>
+          <w:sz w:val="24"/>
+          <w:szCs w:val="24"/>
+        </w:rPr>
+        <w:t>уменьшится.</w:t>
+      </w:r>
+      <w:r>
+        <w:rPr>
+          <w:sz w:val="24"/>
+          <w:szCs w:val="24"/>
+        </w:rPr>
+        <w:t>(</w:t>
+      </w:r>
+      <w:proofErr w:type="gramEnd"/>
+      <w:r>
+        <w:rPr>
+          <w:sz w:val="24"/>
+          <w:szCs w:val="24"/>
+        </w:rPr>
+        <w:t>Сделано, но немного по-другому)</w:t>
       </w:r>
     </w:p>
     <w:p>
@@ -158,7 +249,30 @@
           <w:sz w:val="24"/>
           <w:szCs w:val="24"/>
         </w:rPr>
-        <w:t>Учесть различные лишние подсчёты, которые введутся каждый раз. Лучше занести результаты этих подсчётов в отдельную переменную. При этом стоит избегать повторяемости кода.(Стоит сделать это к релизу)</w:t>
+        <w:t xml:space="preserve">Учесть различные лишние подсчёты, которые введутся каждый раз. Лучше занести результаты этих подсчётов в отдельную переменную. При этом стоит избегать повторяемости </w:t>
+      </w:r>
+      <w:proofErr w:type="gramStart"/>
+      <w:r>
+        <w:rPr>
+          <w:sz w:val="24"/>
+          <w:szCs w:val="24"/>
+        </w:rPr>
+        <w:t>кода.(</w:t>
+      </w:r>
+      <w:proofErr w:type="gramEnd"/>
+      <w:r>
+        <w:rPr>
+          <w:sz w:val="24"/>
+          <w:szCs w:val="24"/>
+        </w:rPr>
+        <w:t>Стоит сделать это к релизу)</w:t>
+      </w:r>
+      <w:r>
+        <w:rPr>
+          <w:sz w:val="24"/>
+          <w:szCs w:val="24"/>
+        </w:rPr>
+        <w:t xml:space="preserve"> (Это будет делаться в процессе и никогда не будет сделано полностью)</w:t>
       </w:r>
     </w:p>
     <w:p>
@@ -178,8 +292,25 @@
           <w:sz w:val="24"/>
           <w:szCs w:val="24"/>
         </w:rPr>
-        <w:t xml:space="preserve">Пусть таргеты монстров будут не игровыми объектами, а особый класс </w:t>
-      </w:r>
+        <w:t xml:space="preserve">Пусть </w:t>
+      </w:r>
+      <w:proofErr w:type="spellStart"/>
+      <w:r>
+        <w:rPr>
+          <w:sz w:val="24"/>
+          <w:szCs w:val="24"/>
+        </w:rPr>
+        <w:t>таргеты</w:t>
+      </w:r>
+      <w:proofErr w:type="spellEnd"/>
+      <w:r>
+        <w:rPr>
+          <w:sz w:val="24"/>
+          <w:szCs w:val="24"/>
+        </w:rPr>
+        <w:t xml:space="preserve"> монстров будут не игровыми объектами, а особый класс </w:t>
+      </w:r>
+      <w:proofErr w:type="spellStart"/>
       <w:r>
         <w:rPr>
           <w:sz w:val="24"/>
@@ -188,6 +319,7 @@
         </w:rPr>
         <w:t>EVector</w:t>
       </w:r>
+      <w:proofErr w:type="spellEnd"/>
       <w:r>
         <w:rPr>
           <w:sz w:val="24"/>
@@ -213,14 +345,14 @@
           <w:sz w:val="24"/>
           <w:szCs w:val="24"/>
         </w:rPr>
-        <w:t>Сделать менее ресурсозатратным поиск навигационной ячейки</w:t>
-      </w:r>
-      <w:r>
-        <w:rPr>
-          <w:sz w:val="24"/>
-          <w:szCs w:val="24"/>
-        </w:rPr>
-        <w:t xml:space="preserve"> по вектору, используя словари.</w:t>
+        <w:t>Сделать более лёгкую версию карты летающих существ</w:t>
+      </w:r>
+      <w:r>
+        <w:rPr>
+          <w:sz w:val="24"/>
+          <w:szCs w:val="24"/>
+        </w:rPr>
+        <w:t>. Сейчас очень многие клетки несут много лишней информации, когда это можно сделать намного проще.</w:t>
       </w:r>
     </w:p>
     <w:p>
@@ -240,14 +372,156 @@
           <w:sz w:val="24"/>
           <w:szCs w:val="24"/>
         </w:rPr>
-        <w:t>Сделать более лёгкую версию карты летающих существ</w:t>
-      </w:r>
-      <w:r>
-        <w:rPr>
-          <w:sz w:val="24"/>
-          <w:szCs w:val="24"/>
-        </w:rPr>
-        <w:t>. Сейчас очень многие клетки несут много лишней информации, когда это можно сделать намного проще.</w:t>
+        <w:t xml:space="preserve">Можно попробовать упростить физику упрощением </w:t>
+      </w:r>
+      <w:proofErr w:type="spellStart"/>
+      <w:r>
+        <w:rPr>
+          <w:sz w:val="24"/>
+          <w:szCs w:val="24"/>
+        </w:rPr>
+        <w:t>коллайдеров</w:t>
+      </w:r>
+      <w:proofErr w:type="spellEnd"/>
+      <w:r>
+        <w:rPr>
+          <w:sz w:val="24"/>
+          <w:szCs w:val="24"/>
+        </w:rPr>
+        <w:t xml:space="preserve">. </w:t>
+      </w:r>
+      <w:r>
+        <w:rPr>
+          <w:sz w:val="24"/>
+          <w:szCs w:val="24"/>
+        </w:rPr>
+        <w:t xml:space="preserve">Там, где можно, </w:t>
+      </w:r>
+      <w:proofErr w:type="spellStart"/>
+      <w:r>
+        <w:rPr>
+          <w:sz w:val="24"/>
+          <w:szCs w:val="24"/>
+        </w:rPr>
+        <w:t>заменеть</w:t>
+      </w:r>
+      <w:proofErr w:type="spellEnd"/>
+      <w:r>
+        <w:rPr>
+          <w:sz w:val="24"/>
+          <w:szCs w:val="24"/>
+        </w:rPr>
+        <w:t xml:space="preserve"> сложные </w:t>
+      </w:r>
+      <w:proofErr w:type="spellStart"/>
+      <w:r>
+        <w:rPr>
+          <w:sz w:val="24"/>
+          <w:szCs w:val="24"/>
+          <w:lang w:val="en-US"/>
+        </w:rPr>
+        <w:t>PolygonCollider</w:t>
+      </w:r>
+      <w:proofErr w:type="spellEnd"/>
+      <w:r>
+        <w:rPr>
+          <w:sz w:val="24"/>
+          <w:szCs w:val="24"/>
+        </w:rPr>
+        <w:t>2</w:t>
+      </w:r>
+      <w:r>
+        <w:rPr>
+          <w:sz w:val="24"/>
+          <w:szCs w:val="24"/>
+          <w:lang w:val="en-US"/>
+        </w:rPr>
+        <w:t>D</w:t>
+      </w:r>
+      <w:r>
+        <w:rPr>
+          <w:sz w:val="24"/>
+          <w:szCs w:val="24"/>
+        </w:rPr>
+        <w:t xml:space="preserve"> на </w:t>
+      </w:r>
+      <w:proofErr w:type="spellStart"/>
+      <w:r>
+        <w:rPr>
+          <w:sz w:val="24"/>
+          <w:szCs w:val="24"/>
+          <w:lang w:val="en-US"/>
+        </w:rPr>
+        <w:t>BoxCollider</w:t>
+      </w:r>
+      <w:proofErr w:type="spellEnd"/>
+      <w:r>
+        <w:rPr>
+          <w:sz w:val="24"/>
+          <w:szCs w:val="24"/>
+        </w:rPr>
+        <w:t>2</w:t>
+      </w:r>
+      <w:r>
+        <w:rPr>
+          <w:sz w:val="24"/>
+          <w:szCs w:val="24"/>
+          <w:lang w:val="en-US"/>
+        </w:rPr>
+        <w:t>D</w:t>
+      </w:r>
+      <w:r>
+        <w:rPr>
+          <w:sz w:val="24"/>
+          <w:szCs w:val="24"/>
+        </w:rPr>
+        <w:t>.</w:t>
+      </w:r>
+      <w:r>
+        <w:rPr>
+          <w:sz w:val="24"/>
+          <w:szCs w:val="24"/>
+        </w:rPr>
+        <w:t xml:space="preserve"> </w:t>
+      </w:r>
+      <w:r>
+        <w:rPr>
+          <w:sz w:val="24"/>
+          <w:szCs w:val="24"/>
+        </w:rPr>
+        <w:t xml:space="preserve">Или можно сделать упрощённую версию </w:t>
+      </w:r>
+      <w:proofErr w:type="spellStart"/>
+      <w:r>
+        <w:rPr>
+          <w:sz w:val="24"/>
+          <w:szCs w:val="24"/>
+        </w:rPr>
+        <w:t>хитбоксов</w:t>
+      </w:r>
+      <w:proofErr w:type="spellEnd"/>
+      <w:r>
+        <w:rPr>
+          <w:sz w:val="24"/>
+          <w:szCs w:val="24"/>
+        </w:rPr>
+        <w:t xml:space="preserve"> врагов – пусть это будет не </w:t>
+      </w:r>
+      <w:proofErr w:type="spellStart"/>
+      <w:r>
+        <w:rPr>
+          <w:sz w:val="24"/>
+          <w:szCs w:val="24"/>
+        </w:rPr>
+        <w:t>коллайдер</w:t>
+      </w:r>
+      <w:proofErr w:type="spellEnd"/>
+      <w:r>
+        <w:rPr>
+          <w:sz w:val="24"/>
+          <w:szCs w:val="24"/>
+        </w:rPr>
+        <w:t>, а скрипт, который смотрит на расстояние до героя.</w:t>
       </w:r>
     </w:p>
     <w:sectPr>

</xml_diff>